<commit_message>
Minor corrections to W2 lab session.
</commit_message>
<xml_diff>
--- a/Documents/Week 2/ISCG7425 - Week 2.docx
+++ b/Documents/Week 2/ISCG7425 - Week 2.docx
@@ -576,7 +576,10 @@
         <w:t xml:space="preserve">Use </w:t>
       </w:r>
       <w:r>
-        <w:t>&lt;s:combobox</w:t>
+        <w:t>&lt;s:</w:t>
+      </w:r>
+      <w:r>
+        <w:t>select</w:t>
       </w:r>
       <w:r>
         <w:t xml:space="preserve"> /&gt; and the following guide to setup a drop down combo to allow a user to select the book genre. </w:t>
@@ -614,10 +617,13 @@
         <w:ind w:left="1440"/>
       </w:pPr>
       <w:r>
-        <w:t>&lt;s:combobo</w:t>
-      </w:r>
-      <w:r>
-        <w:t xml:space="preserve">x list="criteria" label="Search </w:t>
+        <w:t>&lt;s:</w:t>
+      </w:r>
+      <w:r>
+        <w:t>select</w:t>
+      </w:r>
+      <w:r>
+        <w:t xml:space="preserve"> list="criteria" label="Search </w:t>
       </w:r>
       <w:r>
         <w:t>Options" name</w:t>
@@ -627,6 +633,21 @@
       </w:r>
       <w:r>
         <w:t>="selectedCriteria" headerKey="1/&gt;</w:t>
+      </w:r>
+    </w:p>
+    <w:p>
+      <w:pPr>
+        <w:pStyle w:val="ListParagraph"/>
+        <w:ind w:left="1440"/>
+      </w:pPr>
+    </w:p>
+    <w:p>
+      <w:pPr>
+        <w:pStyle w:val="ListParagraph"/>
+        <w:ind w:left="1440"/>
+      </w:pPr>
+      <w:r>
+        <w:t>The select list is almost the same as a combo box but does not have the extra s:textfield associated with it.</w:t>
       </w:r>
     </w:p>
     <w:p>
@@ -1498,6 +1519,34 @@
     <w:rPr>
       <w:color w:val="0000FF"/>
       <w:u w:val="single"/>
+    </w:rPr>
+  </w:style>
+  <w:style w:type="paragraph" w:styleId="BalloonText">
+    <w:name w:val="Balloon Text"/>
+    <w:basedOn w:val="Normal"/>
+    <w:link w:val="BalloonTextChar"/>
+    <w:uiPriority w:val="99"/>
+    <w:semiHidden/>
+    <w:unhideWhenUsed/>
+    <w:rsid w:val="004E66E1"/>
+    <w:rPr>
+      <w:rFonts w:ascii="Tahoma" w:hAnsi="Tahoma" w:cs="Tahoma"/>
+      <w:sz w:val="16"/>
+      <w:szCs w:val="16"/>
+    </w:rPr>
+  </w:style>
+  <w:style w:type="character" w:customStyle="1" w:styleId="BalloonTextChar">
+    <w:name w:val="Balloon Text Char"/>
+    <w:basedOn w:val="DefaultParagraphFont"/>
+    <w:link w:val="BalloonText"/>
+    <w:uiPriority w:val="99"/>
+    <w:semiHidden/>
+    <w:rsid w:val="004E66E1"/>
+    <w:rPr>
+      <w:rFonts w:ascii="Tahoma" w:hAnsi="Tahoma" w:cs="Tahoma"/>
+      <w:sz w:val="16"/>
+      <w:szCs w:val="16"/>
+      <w:lang w:val="en-AU" w:eastAsia="zh-CN"/>
     </w:rPr>
   </w:style>
 </w:styles>

</xml_diff>